<commit_message>
Changed minor problems. Update still not working
</commit_message>
<xml_diff>
--- a/Dokumentation/400_Dokumentation_Teil2_order66.docx
+++ b/Dokumentation/400_Dokumentation_Teil2_order66.docx
@@ -337,7 +337,7 @@
                     <v:stroke joinstyle="miter"/>
                     <v:path gradientshapeok="t" o:connecttype="rect"/>
                   </v:shapetype>
-                  <v:shape id="Textfeld 15" o:spid="_x0000_s1026" type="#_x0000_t202" style="position:absolute;left:0;text-align:left;margin-left:-4.6pt;margin-top:597.85pt;width:472.95pt;height:97.8pt;z-index:251719680;visibility:visible;mso-wrap-style:square;mso-height-percent:0;mso-wrap-distance-left:9pt;mso-wrap-distance-top:0;mso-wrap-distance-right:9pt;mso-wrap-distance-bottom:0;mso-position-horizontal:absolute;mso-position-horizontal-relative:text;mso-position-vertical:absolute;mso-position-vertical-relative:text;mso-height-percent:0;mso-height-relative:margin;v-text-anchor:top" o:gfxdata="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" filled="f" stroked="f" strokeweight=".5pt">
+                  <v:shape id="Textfeld 15" o:spid="_x0000_s1026" type="#_x0000_t202" style="position:absolute;left:0;text-align:left;margin-left:-4.6pt;margin-top:597.85pt;width:472.95pt;height:97.8pt;z-index:251719680;visibility:visible;mso-wrap-style:square;mso-height-percent:0;mso-wrap-distance-left:9pt;mso-wrap-distance-top:0;mso-wrap-distance-right:9pt;mso-wrap-distance-bottom:0;mso-position-horizontal:absolute;mso-position-horizontal-relative:text;mso-position-vertical:absolute;mso-position-vertical-relative:text;mso-height-percent:0;mso-height-relative:margin;v-text-anchor:top" o:gfxdata="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" filled="f" stroked="f" strokeweight=".5pt">
                     <v:textbox>
                       <w:txbxContent>
                         <w:p>
@@ -1920,24 +1920,31 @@
     </w:p>
     <w:p>
       <w:r>
-        <w:rPr>
-          <w:highlight w:val="yellow"/>
-        </w:rPr>
-        <w:t xml:space="preserve">Beschreibung der </w:t>
+        <w:t xml:space="preserve">Unserer Codestyle besteht aus denn normalen Grundregeln zu </w:t>
       </w:r>
       <w:proofErr w:type="spellStart"/>
       <w:r>
-        <w:rPr>
-          <w:highlight w:val="yellow"/>
-        </w:rPr>
-        <w:t>CodeStyle</w:t>
+        <w:t>CleanCode</w:t>
       </w:r>
       <w:proofErr w:type="spellEnd"/>
       <w:r>
-        <w:rPr>
-          <w:highlight w:val="yellow"/>
-        </w:rPr>
-        <w:t xml:space="preserve"> Regeln für euer Projekt.</w:t>
+        <w:t xml:space="preserve"> (Variablen klein anfangen, jedes weitere Wort Gross, </w:t>
+      </w:r>
+      <w:proofErr w:type="spellStart"/>
+      <w:r>
+        <w:t>etc</w:t>
+      </w:r>
+      <w:proofErr w:type="spellEnd"/>
+      <w:r>
+        <w:t xml:space="preserve">). Zudem </w:t>
+      </w:r>
+      <w:proofErr w:type="spellStart"/>
+      <w:r>
+        <w:t>reformatieren</w:t>
+      </w:r>
+      <w:proofErr w:type="spellEnd"/>
+      <w:r>
+        <w:t xml:space="preserve"> wir den Code in PHP Storm. Dies macht man indem man im Projektordner (welcher im PHP Storm meist auf der linken Seite ist) und jedes einzelne File, welches PHP beinhaltet mit der rechten Maustaste anklickt und auf ‘Reformat Code’ drückt.</w:t>
       </w:r>
     </w:p>
     <w:p/>
@@ -2307,14 +2314,12 @@
           <w:highlight w:val="yellow"/>
         </w:rPr>
       </w:pPr>
-      <w:proofErr w:type="gramStart"/>
       <w:r>
         <w:rPr>
           <w:highlight w:val="yellow"/>
         </w:rPr>
         <w:t>PHP Version</w:t>
       </w:r>
-      <w:proofErr w:type="gramEnd"/>
     </w:p>
     <w:p>
       <w:pPr>
@@ -2347,14 +2352,12 @@
           <w:highlight w:val="yellow"/>
         </w:rPr>
       </w:pPr>
-      <w:proofErr w:type="gramStart"/>
       <w:r>
         <w:rPr>
           <w:highlight w:val="yellow"/>
         </w:rPr>
         <w:t>CSS Version</w:t>
       </w:r>
-      <w:proofErr w:type="gramEnd"/>
     </w:p>
     <w:p>
       <w:pPr>
@@ -2416,27 +2419,13 @@
         <w:rPr>
           <w:highlight w:val="yellow"/>
         </w:rPr>
-        <w:t xml:space="preserve">Wie kann die </w:t>
-      </w:r>
-      <w:proofErr w:type="gramStart"/>
-      <w:r>
-        <w:rPr>
-          <w:highlight w:val="yellow"/>
-        </w:rPr>
-        <w:t xml:space="preserve">Software </w:t>
+        <w:t xml:space="preserve">Wie kann die Software </w:t>
       </w:r>
       <w:r>
         <w:rPr>
           <w:highlight w:val="yellow"/>
         </w:rPr>
-        <w:t>Schritt</w:t>
-      </w:r>
-      <w:proofErr w:type="gramEnd"/>
-      <w:r>
-        <w:rPr>
-          <w:highlight w:val="yellow"/>
-        </w:rPr>
-        <w:t xml:space="preserve"> für Schritt auf einem neuen System</w:t>
+        <w:t>Schritt für Schritt auf einem neuen System</w:t>
       </w:r>
       <w:r>
         <w:rPr>
@@ -2461,16 +2450,8 @@
         <w:rPr>
           <w:highlight w:val="yellow"/>
         </w:rPr>
-        <w:t xml:space="preserve">Installation </w:t>
+        <w:t>Installation von Apache</w:t>
       </w:r>
-      <w:proofErr w:type="gramStart"/>
-      <w:r>
-        <w:rPr>
-          <w:highlight w:val="yellow"/>
-        </w:rPr>
-        <w:t>von Apache</w:t>
-      </w:r>
-      <w:proofErr w:type="gramEnd"/>
       <w:r>
         <w:rPr>
           <w:highlight w:val="yellow"/>
@@ -2509,14 +2490,12 @@
           <w:highlight w:val="yellow"/>
         </w:rPr>
       </w:pPr>
-      <w:proofErr w:type="gramStart"/>
       <w:r>
         <w:rPr>
           <w:highlight w:val="yellow"/>
         </w:rPr>
         <w:t>PHP Konfiguration</w:t>
       </w:r>
-      <w:proofErr w:type="gramEnd"/>
     </w:p>
     <w:p>
       <w:pPr>
@@ -5087,7 +5066,7 @@
     <w:lsdException w:name="HTML Sample" w:semiHidden="1" w:unhideWhenUsed="1"/>
     <w:lsdException w:name="HTML Typewriter" w:semiHidden="1" w:unhideWhenUsed="1"/>
     <w:lsdException w:name="HTML Variable" w:semiHidden="1" w:unhideWhenUsed="1"/>
-    <w:lsdException w:name="Normal Table" w:locked="0"/>
+    <w:lsdException w:name="Normal Table" w:locked="0" w:semiHidden="1" w:unhideWhenUsed="1"/>
     <w:lsdException w:name="annotation subject" w:semiHidden="1" w:unhideWhenUsed="1"/>
     <w:lsdException w:name="No List" w:locked="0" w:semiHidden="1" w:unhideWhenUsed="1"/>
     <w:lsdException w:name="Outline List 1" w:semiHidden="1" w:unhideWhenUsed="1"/>
@@ -5130,8 +5109,11 @@
     <w:lsdException w:name="Table Contemporary" w:semiHidden="1" w:unhideWhenUsed="1"/>
     <w:lsdException w:name="Table Elegant" w:semiHidden="1" w:unhideWhenUsed="1"/>
     <w:lsdException w:name="Table Professional" w:semiHidden="1" w:unhideWhenUsed="1"/>
+    <w:lsdException w:name="Table Subtle 1" w:semiHidden="1" w:unhideWhenUsed="1"/>
     <w:lsdException w:name="Table Subtle 2" w:semiHidden="1" w:unhideWhenUsed="1"/>
     <w:lsdException w:name="Table Web 1" w:semiHidden="1" w:unhideWhenUsed="1"/>
+    <w:lsdException w:name="Table Web 2" w:semiHidden="1" w:unhideWhenUsed="1"/>
+    <w:lsdException w:name="Table Web 3" w:semiHidden="1" w:unhideWhenUsed="1"/>
     <w:lsdException w:name="Balloon Text" w:semiHidden="1" w:unhideWhenUsed="1"/>
     <w:lsdException w:name="Table Grid" w:locked="0" w:uiPriority="39"/>
     <w:lsdException w:name="Table Theme" w:semiHidden="1" w:unhideWhenUsed="1"/>

</xml_diff>